<commit_message>
Added dataset details to intro
</commit_message>
<xml_diff>
--- a/Amazon Forecast Report.docx
+++ b/Amazon Forecast Report.docx
@@ -63,27 +63,7 @@
                 <w:sz w:val="24"/>
                 <w:szCs w:val="24"/>
               </w:rPr>
-              <w:t xml:space="preserve">Abhinav Adhikari, </w:t>
-            </w:r>
-            <w:r>
-              <w:rPr>
-                <w:rFonts w:ascii="Times New Roman" w:eastAsia="Georgia" w:hAnsi="Times New Roman" w:cs="Times New Roman"/>
-                <w:b/>
-                <w:color w:val="000000"/>
-                <w:sz w:val="24"/>
-                <w:szCs w:val="24"/>
-              </w:rPr>
-              <w:t xml:space="preserve">Olivier Mizero, </w:t>
-            </w:r>
-            <w:r>
-              <w:rPr>
-                <w:rFonts w:ascii="Times New Roman" w:eastAsia="Georgia" w:hAnsi="Times New Roman" w:cs="Times New Roman"/>
-                <w:b/>
-                <w:color w:val="000000"/>
-                <w:sz w:val="24"/>
-                <w:szCs w:val="24"/>
-              </w:rPr>
-              <w:t>Nick Oelschlaeger</w:t>
+              <w:t>Abhinav Adhikari, Olivier Mizero, Nick Oelschlaeger</w:t>
             </w:r>
           </w:p>
           <w:p>
@@ -199,47 +179,25 @@
                 <w:sz w:val="24"/>
                 <w:szCs w:val="24"/>
               </w:rPr>
-              <w:t xml:space="preserve">The project aims to develop a </w:t>
-            </w:r>
-            <w:proofErr w:type="gramStart"/>
-            <w:r>
-              <w:rPr>
-                <w:rFonts w:ascii="Times New Roman" w:eastAsia="Georgia" w:hAnsi="Times New Roman" w:cs="Times New Roman"/>
-                <w:color w:val="000000"/>
-                <w:sz w:val="24"/>
-                <w:szCs w:val="24"/>
-              </w:rPr>
-              <w:t>three month</w:t>
-            </w:r>
-            <w:proofErr w:type="gramEnd"/>
-            <w:r>
-              <w:rPr>
-                <w:rFonts w:ascii="Times New Roman" w:eastAsia="Georgia" w:hAnsi="Times New Roman" w:cs="Times New Roman"/>
-                <w:color w:val="000000"/>
-                <w:sz w:val="24"/>
-                <w:szCs w:val="24"/>
-              </w:rPr>
-              <w:t xml:space="preserve"> forecast for Amazon purchase data for INSERT DEMOGRAPHIC/CATEGORY HERE at a daily/weekly level. The data comes from Harvard’s open e-commerce project and contains nearly two million purchase records from CORRECT NUMBER customers. The project followed a </w:t>
-            </w:r>
-            <w:proofErr w:type="gramStart"/>
-            <w:r>
-              <w:rPr>
-                <w:rFonts w:ascii="Times New Roman" w:eastAsia="Georgia" w:hAnsi="Times New Roman" w:cs="Times New Roman"/>
-                <w:color w:val="000000"/>
-                <w:sz w:val="24"/>
-                <w:szCs w:val="24"/>
-              </w:rPr>
-              <w:t>five step</w:t>
-            </w:r>
-            <w:proofErr w:type="gramEnd"/>
-            <w:r>
-              <w:rPr>
-                <w:rFonts w:ascii="Times New Roman" w:eastAsia="Georgia" w:hAnsi="Times New Roman" w:cs="Times New Roman"/>
-                <w:color w:val="000000"/>
-                <w:sz w:val="24"/>
-                <w:szCs w:val="24"/>
-              </w:rPr>
-              <w:t>-development. First, the datasets produced by Harvard were merged and explored for observable trends. Then, additional features were derived from the</w:t>
+              <w:t xml:space="preserve">The project aims to develop a three month forecast for Amazon purchase data for INSERT DEMOGRAPHIC/CATEGORY HERE at a daily/weekly level. The data comes from Harvard’s open e-commerce project and contains nearly two million purchase records from </w:t>
+            </w:r>
+            <w:r>
+              <w:rPr>
+                <w:rFonts w:ascii="Times New Roman" w:eastAsia="Georgia" w:hAnsi="Times New Roman" w:cs="Times New Roman"/>
+                <w:color w:val="000000"/>
+                <w:sz w:val="24"/>
+                <w:szCs w:val="24"/>
+              </w:rPr>
+              <w:t>5027</w:t>
+            </w:r>
+            <w:r>
+              <w:rPr>
+                <w:rFonts w:ascii="Times New Roman" w:eastAsia="Georgia" w:hAnsi="Times New Roman" w:cs="Times New Roman"/>
+                <w:color w:val="000000"/>
+                <w:sz w:val="24"/>
+                <w:szCs w:val="24"/>
+              </w:rPr>
+              <w:t xml:space="preserve"> customers. The project followed a five step-development. First, the datasets produced by Harvard were merged and explored for observable trends. Then, additional features were derived from the</w:t>
             </w:r>
             <w:r>
               <w:rPr>
@@ -329,85 +287,155 @@
                 <w:sz w:val="24"/>
                 <w:szCs w:val="24"/>
               </w:rPr>
-              <w:t>The</w:t>
-            </w:r>
-            <w:r>
-              <w:rPr>
-                <w:rFonts w:ascii="Times New Roman" w:eastAsia="Georgia" w:hAnsi="Times New Roman" w:cs="Times New Roman"/>
-                <w:color w:val="000000"/>
-                <w:sz w:val="24"/>
-                <w:szCs w:val="24"/>
-              </w:rPr>
-              <w:t xml:space="preserve"> open e-commerce data used in this project contains nearly two million records and XX features. The data came </w:t>
-            </w:r>
-            <w:proofErr w:type="gramStart"/>
-            <w:r>
-              <w:rPr>
-                <w:rFonts w:ascii="Times New Roman" w:eastAsia="Georgia" w:hAnsi="Times New Roman" w:cs="Times New Roman"/>
-                <w:color w:val="000000"/>
-                <w:sz w:val="24"/>
-                <w:szCs w:val="24"/>
-              </w:rPr>
-              <w:t>in</w:t>
-            </w:r>
-            <w:proofErr w:type="gramEnd"/>
-            <w:r>
-              <w:rPr>
-                <w:rFonts w:ascii="Times New Roman" w:eastAsia="Georgia" w:hAnsi="Times New Roman" w:cs="Times New Roman"/>
-                <w:color w:val="000000"/>
-                <w:sz w:val="24"/>
-                <w:szCs w:val="24"/>
-              </w:rPr>
-              <w:t xml:space="preserve"> two files. A purchase file contained each individual purchase record from DATE to DATE. The second file held survey records for each customer which asked for demographic information and some e-commerce opinion related questions. Dimensional reduction will be used to determine the survey fields of interest to these forecasts.</w:t>
-            </w:r>
-          </w:p>
-          <w:p>
-            <w:pPr>
-              <w:pBdr>
-                <w:top w:val="nil"/>
-                <w:left w:val="nil"/>
-                <w:bottom w:val="nil"/>
-                <w:right w:val="nil"/>
-                <w:between w:val="nil"/>
-              </w:pBdr>
-              <w:spacing w:after="0"/>
-              <w:jc w:val="left"/>
-              <w:rPr>
-                <w:rFonts w:ascii="Times New Roman" w:eastAsia="Georgia" w:hAnsi="Times New Roman" w:cs="Times New Roman"/>
-                <w:color w:val="000000"/>
-                <w:sz w:val="24"/>
-                <w:szCs w:val="24"/>
-              </w:rPr>
-            </w:pPr>
-          </w:p>
-          <w:p>
-            <w:pPr>
-              <w:pBdr>
-                <w:top w:val="nil"/>
-                <w:left w:val="nil"/>
-                <w:bottom w:val="nil"/>
-                <w:right w:val="nil"/>
-                <w:between w:val="nil"/>
-              </w:pBdr>
-              <w:spacing w:after="0"/>
-              <w:jc w:val="left"/>
-              <w:rPr>
-                <w:rFonts w:ascii="Times New Roman" w:eastAsia="Georgia" w:hAnsi="Times New Roman" w:cs="Times New Roman"/>
-                <w:b/>
-                <w:bCs/>
-                <w:color w:val="000000"/>
-                <w:sz w:val="28"/>
-                <w:szCs w:val="28"/>
-              </w:rPr>
-            </w:pPr>
-            <w:r>
-              <w:rPr>
-                <w:rFonts w:ascii="Times New Roman" w:eastAsia="Georgia" w:hAnsi="Times New Roman" w:cs="Times New Roman"/>
-                <w:color w:val="000000"/>
-                <w:sz w:val="24"/>
-                <w:szCs w:val="24"/>
-              </w:rPr>
-              <w:t xml:space="preserve">Exploration results </w:t>
+              <w:t xml:space="preserve">The open e-commerce data used in this project contains nearly two million records and </w:t>
+            </w:r>
+            <w:r>
+              <w:rPr>
+                <w:rFonts w:ascii="Times New Roman" w:eastAsia="Georgia" w:hAnsi="Times New Roman" w:cs="Times New Roman"/>
+                <w:color w:val="000000"/>
+                <w:sz w:val="24"/>
+                <w:szCs w:val="24"/>
+              </w:rPr>
+              <w:t>32</w:t>
+            </w:r>
+            <w:r>
+              <w:rPr>
+                <w:rFonts w:ascii="Times New Roman" w:eastAsia="Georgia" w:hAnsi="Times New Roman" w:cs="Times New Roman"/>
+                <w:color w:val="000000"/>
+                <w:sz w:val="24"/>
+                <w:szCs w:val="24"/>
+              </w:rPr>
+              <w:t xml:space="preserve"> features. The data came </w:t>
+            </w:r>
+            <w:r>
+              <w:rPr>
+                <w:rFonts w:ascii="Times New Roman" w:eastAsia="Georgia" w:hAnsi="Times New Roman" w:cs="Times New Roman"/>
+                <w:color w:val="000000"/>
+                <w:sz w:val="24"/>
+                <w:szCs w:val="24"/>
+              </w:rPr>
+              <w:t>in two files. A purchase file contained each individual purchase record from</w:t>
+            </w:r>
+            <w:r>
+              <w:rPr>
+                <w:rFonts w:ascii="Times New Roman" w:eastAsia="Georgia" w:hAnsi="Times New Roman" w:cs="Times New Roman"/>
+                <w:color w:val="000000"/>
+                <w:sz w:val="24"/>
+                <w:szCs w:val="24"/>
+              </w:rPr>
+              <w:t xml:space="preserve"> the start of 2018</w:t>
+            </w:r>
+            <w:r>
+              <w:rPr>
+                <w:rFonts w:ascii="Times New Roman" w:eastAsia="Georgia" w:hAnsi="Times New Roman" w:cs="Times New Roman"/>
+                <w:color w:val="000000"/>
+                <w:sz w:val="24"/>
+                <w:szCs w:val="24"/>
+              </w:rPr>
+              <w:t xml:space="preserve"> to </w:t>
+            </w:r>
+            <w:r>
+              <w:rPr>
+                <w:rFonts w:ascii="Times New Roman" w:eastAsia="Georgia" w:hAnsi="Times New Roman" w:cs="Times New Roman"/>
+                <w:color w:val="000000"/>
+                <w:sz w:val="24"/>
+                <w:szCs w:val="24"/>
+              </w:rPr>
+              <w:t>the middle of August 2024</w:t>
+            </w:r>
+            <w:r>
+              <w:rPr>
+                <w:rFonts w:ascii="Times New Roman" w:eastAsia="Georgia" w:hAnsi="Times New Roman" w:cs="Times New Roman"/>
+                <w:color w:val="000000"/>
+                <w:sz w:val="24"/>
+                <w:szCs w:val="24"/>
+              </w:rPr>
+              <w:t>. The second file held survey records for each customer which asked for demographic information and some e-commerce opinion related questions.</w:t>
+            </w:r>
+            <w:r>
+              <w:rPr>
+                <w:rFonts w:ascii="Times New Roman" w:eastAsia="Georgia" w:hAnsi="Times New Roman" w:cs="Times New Roman"/>
+                <w:color w:val="000000"/>
+                <w:sz w:val="24"/>
+                <w:szCs w:val="24"/>
+              </w:rPr>
+              <w:t xml:space="preserve"> Purchase quantity and summed purchase prices will be used as key indicators.</w:t>
+            </w:r>
+            <w:r>
+              <w:rPr>
+                <w:rFonts w:ascii="Times New Roman" w:eastAsia="Georgia" w:hAnsi="Times New Roman" w:cs="Times New Roman"/>
+                <w:color w:val="000000"/>
+                <w:sz w:val="24"/>
+                <w:szCs w:val="24"/>
+              </w:rPr>
+              <w:t xml:space="preserve"> Dimensional reduction will be used to determine the </w:t>
+            </w:r>
+            <w:r>
+              <w:rPr>
+                <w:rFonts w:ascii="Times New Roman" w:eastAsia="Georgia" w:hAnsi="Times New Roman" w:cs="Times New Roman"/>
+                <w:color w:val="000000"/>
+                <w:sz w:val="24"/>
+                <w:szCs w:val="24"/>
+              </w:rPr>
+              <w:t>independent features</w:t>
+            </w:r>
+            <w:r>
+              <w:rPr>
+                <w:rFonts w:ascii="Times New Roman" w:eastAsia="Georgia" w:hAnsi="Times New Roman" w:cs="Times New Roman"/>
+                <w:color w:val="000000"/>
+                <w:sz w:val="24"/>
+                <w:szCs w:val="24"/>
+              </w:rPr>
+              <w:t xml:space="preserve"> of interest to these forecasts.</w:t>
+            </w:r>
+          </w:p>
+          <w:p>
+            <w:pPr>
+              <w:pBdr>
+                <w:top w:val="nil"/>
+                <w:left w:val="nil"/>
+                <w:bottom w:val="nil"/>
+                <w:right w:val="nil"/>
+                <w:between w:val="nil"/>
+              </w:pBdr>
+              <w:spacing w:after="0"/>
+              <w:jc w:val="left"/>
+              <w:rPr>
+                <w:rFonts w:ascii="Times New Roman" w:eastAsia="Georgia" w:hAnsi="Times New Roman" w:cs="Times New Roman"/>
+                <w:color w:val="000000"/>
+                <w:sz w:val="24"/>
+                <w:szCs w:val="24"/>
+              </w:rPr>
+            </w:pPr>
+          </w:p>
+          <w:p>
+            <w:pPr>
+              <w:pBdr>
+                <w:top w:val="nil"/>
+                <w:left w:val="nil"/>
+                <w:bottom w:val="nil"/>
+                <w:right w:val="nil"/>
+                <w:between w:val="nil"/>
+              </w:pBdr>
+              <w:spacing w:after="0"/>
+              <w:jc w:val="left"/>
+              <w:rPr>
+                <w:rFonts w:ascii="Times New Roman" w:eastAsia="Georgia" w:hAnsi="Times New Roman" w:cs="Times New Roman"/>
+                <w:b/>
+                <w:bCs/>
+                <w:color w:val="000000"/>
+                <w:sz w:val="28"/>
+                <w:szCs w:val="28"/>
+              </w:rPr>
+            </w:pPr>
+            <w:r>
+              <w:rPr>
+                <w:rFonts w:ascii="Times New Roman" w:eastAsia="Georgia" w:hAnsi="Times New Roman" w:cs="Times New Roman"/>
+                <w:color w:val="000000"/>
+                <w:sz w:val="24"/>
+                <w:szCs w:val="24"/>
+              </w:rPr>
+              <w:t>Initial data exploration guided the team’s decision on which demographic to model.</w:t>
             </w:r>
           </w:p>
           <w:p>
@@ -617,6 +645,34 @@
               <w:jc w:val="left"/>
               <w:rPr>
                 <w:rFonts w:ascii="Times New Roman" w:eastAsia="Georgia" w:hAnsi="Times New Roman" w:cs="Times New Roman"/>
+                <w:color w:val="000000"/>
+                <w:sz w:val="24"/>
+                <w:szCs w:val="24"/>
+              </w:rPr>
+            </w:pPr>
+            <w:r>
+              <w:rPr>
+                <w:rFonts w:ascii="Times New Roman" w:eastAsia="Georgia" w:hAnsi="Times New Roman" w:cs="Times New Roman"/>
+                <w:color w:val="000000"/>
+                <w:sz w:val="24"/>
+                <w:szCs w:val="24"/>
+              </w:rPr>
+              <w:t>Using the demographic selected in the data exploration step, we used dimension reduction clustering to select features for use in our predictive modeling step.</w:t>
+            </w:r>
+          </w:p>
+          <w:p>
+            <w:pPr>
+              <w:pBdr>
+                <w:top w:val="nil"/>
+                <w:left w:val="nil"/>
+                <w:bottom w:val="nil"/>
+                <w:right w:val="nil"/>
+                <w:between w:val="nil"/>
+              </w:pBdr>
+              <w:spacing w:after="0"/>
+              <w:jc w:val="left"/>
+              <w:rPr>
+                <w:rFonts w:ascii="Times New Roman" w:eastAsia="Georgia" w:hAnsi="Times New Roman" w:cs="Times New Roman"/>
                 <w:b/>
                 <w:bCs/>
                 <w:color w:val="000000"/>
@@ -681,6 +737,34 @@
               <w:jc w:val="left"/>
               <w:rPr>
                 <w:rFonts w:ascii="Times New Roman" w:eastAsia="Georgia" w:hAnsi="Times New Roman" w:cs="Times New Roman"/>
+                <w:color w:val="000000"/>
+                <w:sz w:val="24"/>
+                <w:szCs w:val="24"/>
+              </w:rPr>
+            </w:pPr>
+            <w:r>
+              <w:rPr>
+                <w:rFonts w:ascii="Times New Roman" w:eastAsia="Georgia" w:hAnsi="Times New Roman" w:cs="Times New Roman"/>
+                <w:color w:val="000000"/>
+                <w:sz w:val="24"/>
+                <w:szCs w:val="24"/>
+              </w:rPr>
+              <w:t xml:space="preserve">With the determined criteria, both quantity and overall revenue was forecast for three months into the future. This forecast predicted at a day to day level. </w:t>
+            </w:r>
+          </w:p>
+          <w:p>
+            <w:pPr>
+              <w:pBdr>
+                <w:top w:val="nil"/>
+                <w:left w:val="nil"/>
+                <w:bottom w:val="nil"/>
+                <w:right w:val="nil"/>
+                <w:between w:val="nil"/>
+              </w:pBdr>
+              <w:spacing w:after="0"/>
+              <w:jc w:val="left"/>
+              <w:rPr>
+                <w:rFonts w:ascii="Times New Roman" w:eastAsia="Georgia" w:hAnsi="Times New Roman" w:cs="Times New Roman"/>
                 <w:b/>
                 <w:bCs/>
                 <w:color w:val="000000"/>
@@ -734,6 +818,34 @@
               <w:jc w:val="left"/>
               <w:rPr>
                 <w:rFonts w:ascii="Times New Roman" w:eastAsia="Georgia" w:hAnsi="Times New Roman" w:cs="Times New Roman"/>
+                <w:color w:val="000000"/>
+                <w:sz w:val="24"/>
+                <w:szCs w:val="24"/>
+              </w:rPr>
+            </w:pPr>
+            <w:r>
+              <w:rPr>
+                <w:rFonts w:ascii="Times New Roman" w:eastAsia="Georgia" w:hAnsi="Times New Roman" w:cs="Times New Roman"/>
+                <w:color w:val="000000"/>
+                <w:sz w:val="24"/>
+                <w:szCs w:val="24"/>
+              </w:rPr>
+              <w:t>Top 3 models</w:t>
+            </w:r>
+          </w:p>
+          <w:p>
+            <w:pPr>
+              <w:pBdr>
+                <w:top w:val="nil"/>
+                <w:left w:val="nil"/>
+                <w:bottom w:val="nil"/>
+                <w:right w:val="nil"/>
+                <w:between w:val="nil"/>
+              </w:pBdr>
+              <w:spacing w:after="0"/>
+              <w:jc w:val="left"/>
+              <w:rPr>
+                <w:rFonts w:ascii="Times New Roman" w:eastAsia="Georgia" w:hAnsi="Times New Roman" w:cs="Times New Roman"/>
                 <w:b/>
                 <w:bCs/>
                 <w:color w:val="000000"/>
@@ -787,44 +899,19 @@
               <w:jc w:val="left"/>
               <w:rPr>
                 <w:rFonts w:ascii="Times New Roman" w:eastAsia="Georgia" w:hAnsi="Times New Roman" w:cs="Times New Roman"/>
-                <w:b/>
-                <w:bCs/>
-                <w:color w:val="000000"/>
-                <w:sz w:val="28"/>
-                <w:szCs w:val="28"/>
-              </w:rPr>
-            </w:pPr>
-          </w:p>
-          <w:p>
-            <w:pPr>
-              <w:pBdr>
-                <w:top w:val="nil"/>
-                <w:left w:val="nil"/>
-                <w:bottom w:val="nil"/>
-                <w:right w:val="nil"/>
-                <w:between w:val="nil"/>
-              </w:pBdr>
-              <w:spacing w:after="0"/>
-              <w:jc w:val="left"/>
-              <w:rPr>
-                <w:rFonts w:ascii="Times New Roman" w:eastAsia="Georgia" w:hAnsi="Times New Roman" w:cs="Times New Roman"/>
-                <w:b/>
-                <w:bCs/>
-                <w:color w:val="000000"/>
-                <w:sz w:val="28"/>
-                <w:szCs w:val="28"/>
-              </w:rPr>
-            </w:pPr>
-            <w:r>
-              <w:rPr>
-                <w:rFonts w:ascii="Times New Roman" w:eastAsia="Georgia" w:hAnsi="Times New Roman" w:cs="Times New Roman"/>
-                <w:b/>
-                <w:bCs/>
-                <w:color w:val="000000"/>
-                <w:sz w:val="28"/>
-                <w:szCs w:val="28"/>
-              </w:rPr>
-              <w:t>Conclusion</w:t>
+                <w:color w:val="000000"/>
+                <w:sz w:val="24"/>
+                <w:szCs w:val="24"/>
+              </w:rPr>
+            </w:pPr>
+            <w:r>
+              <w:rPr>
+                <w:rFonts w:ascii="Times New Roman" w:eastAsia="Georgia" w:hAnsi="Times New Roman" w:cs="Times New Roman"/>
+                <w:color w:val="000000"/>
+                <w:sz w:val="24"/>
+                <w:szCs w:val="24"/>
+              </w:rPr>
+              <w:t>Targeted prime day sales.</w:t>
             </w:r>
           </w:p>
         </w:tc>
@@ -1521,6 +1608,7 @@
   <w:style w:type="character" w:default="1" w:styleId="DefaultParagraphFont">
     <w:name w:val="Default Paragraph Font"/>
     <w:uiPriority w:val="1"/>
+    <w:semiHidden/>
     <w:unhideWhenUsed/>
   </w:style>
   <w:style w:type="table" w:default="1" w:styleId="TableNormal">

</xml_diff>